<commit_message>
Updated nouns and use case report
</commit_message>
<xml_diff>
--- a/Use Case Nouns.docx
+++ b/Use Case Nouns.docx
@@ -30,30 +30,139 @@
       <w:pPr>
         <w:pStyle w:val="Heading3"/>
       </w:pPr>
-      <w:bookmarkStart w:id="0" w:name="_Toc351630888"/>
-      <w:r>
-        <w:t>.</w:t>
-      </w:r>
-      <w:bookmarkStart w:id="1" w:name="_Toc506419778"/>
+      <w:bookmarkStart w:id="0" w:name="_Toc506419778"/>
+      <w:bookmarkStart w:id="1" w:name="_Toc351630888"/>
       <w:r>
         <w:t xml:space="preserve"> &lt;Create Account&gt;</w:t>
       </w:r>
+      <w:bookmarkEnd w:id="0"/>
+    </w:p>
+    <w:p>
+      <w:pPr>
+        <w:pStyle w:val="Heading4"/>
+      </w:pPr>
+      <w:r>
+        <w:t>&lt;Account Creation Success&gt;</w:t>
+      </w:r>
+    </w:p>
+    <w:p>
+      <w:pPr>
+        <w:pStyle w:val="ListParagraph"/>
+        <w:numPr>
+          <w:ilvl w:val="0"/>
+          <w:numId w:val="3"/>
+        </w:numPr>
+      </w:pPr>
+      <w:r>
+        <w:t xml:space="preserve">user </w:t>
+      </w:r>
+    </w:p>
+    <w:p>
+      <w:pPr>
+        <w:pStyle w:val="ListParagraph"/>
+        <w:numPr>
+          <w:ilvl w:val="0"/>
+          <w:numId w:val="3"/>
+        </w:numPr>
+      </w:pPr>
+      <w:r>
+        <w:t>account</w:t>
+      </w:r>
+    </w:p>
+    <w:p>
+      <w:pPr>
+        <w:pStyle w:val="Heading4"/>
+      </w:pPr>
+      <w:r>
+        <w:t>&lt;Account Creation Failure &gt;</w:t>
+      </w:r>
+    </w:p>
+    <w:p>
+      <w:pPr>
+        <w:pStyle w:val="ListParagraph"/>
+        <w:numPr>
+          <w:ilvl w:val="0"/>
+          <w:numId w:val="4"/>
+        </w:numPr>
+      </w:pPr>
+      <w:r>
+        <w:t xml:space="preserve">user </w:t>
+      </w:r>
+    </w:p>
+    <w:p>
+      <w:pPr>
+        <w:pStyle w:val="ListParagraph"/>
+        <w:numPr>
+          <w:ilvl w:val="0"/>
+          <w:numId w:val="4"/>
+        </w:numPr>
+      </w:pPr>
+      <w:r>
+        <w:t xml:space="preserve">account </w:t>
+      </w:r>
+    </w:p>
+    <w:p>
+      <w:pPr>
+        <w:pStyle w:val="ListParagraph"/>
+        <w:numPr>
+          <w:ilvl w:val="0"/>
+          <w:numId w:val="4"/>
+        </w:numPr>
+      </w:pPr>
+      <w:r>
+        <w:t xml:space="preserve">credentials </w:t>
+      </w:r>
+    </w:p>
+    <w:p>
+      <w:pPr>
+        <w:pStyle w:val="ListParagraph"/>
+        <w:numPr>
+          <w:ilvl w:val="0"/>
+          <w:numId w:val="4"/>
+        </w:numPr>
+      </w:pPr>
+      <w:r>
+        <w:t xml:space="preserve">username </w:t>
+      </w:r>
+    </w:p>
+    <w:p>
+      <w:pPr>
+        <w:pStyle w:val="ListParagraph"/>
+        <w:numPr>
+          <w:ilvl w:val="0"/>
+          <w:numId w:val="4"/>
+        </w:numPr>
+      </w:pPr>
+      <w:r>
+        <w:t xml:space="preserve">invalid credential </w:t>
+      </w:r>
+    </w:p>
+    <w:p/>
+    <w:p>
+      <w:pPr>
+        <w:pStyle w:val="Heading3"/>
+      </w:pPr>
+      <w:bookmarkStart w:id="2" w:name="_Toc506419779"/>
       <w:bookmarkEnd w:id="1"/>
+      <w:r>
+        <w:t>&lt;User Login&gt;</w:t>
+      </w:r>
+      <w:bookmarkEnd w:id="2"/>
     </w:p>
     <w:p>
       <w:pPr>
         <w:pStyle w:val="Heading4"/>
       </w:pPr>
       <w:r>
-        <w:t>&lt;Account Creation Success&gt;</w:t>
-      </w:r>
-    </w:p>
-    <w:p>
-      <w:pPr>
-        <w:pStyle w:val="ListParagraph"/>
-        <w:numPr>
-          <w:ilvl w:val="0"/>
-          <w:numId w:val="3"/>
+        <w:t>&lt;Login Success&gt;</w:t>
+      </w:r>
+    </w:p>
+    <w:p>
+      <w:pPr>
+        <w:pStyle w:val="ListParagraph"/>
+        <w:numPr>
+          <w:ilvl w:val="0"/>
+          <w:numId w:val="5"/>
         </w:numPr>
       </w:pPr>
       <w:r>
@@ -65,7 +174,7 @@
         <w:pStyle w:val="ListParagraph"/>
         <w:numPr>
           <w:ilvl w:val="0"/>
-          <w:numId w:val="3"/>
+          <w:numId w:val="5"/>
         </w:numPr>
       </w:pPr>
       <w:r>
@@ -77,69 +186,43 @@
         <w:pStyle w:val="Heading4"/>
       </w:pPr>
       <w:r>
-        <w:t>&lt;Account Creation Failure &gt;</w:t>
-      </w:r>
-    </w:p>
-    <w:p>
-      <w:pPr>
-        <w:pStyle w:val="ListParagraph"/>
-        <w:numPr>
-          <w:ilvl w:val="0"/>
-          <w:numId w:val="4"/>
-        </w:numPr>
-      </w:pPr>
-      <w:r>
-        <w:t xml:space="preserve">user </w:t>
-      </w:r>
-      <w:bookmarkStart w:id="2" w:name="_GoBack"/>
-      <w:bookmarkEnd w:id="2"/>
-    </w:p>
-    <w:p>
-      <w:pPr>
-        <w:pStyle w:val="ListParagraph"/>
-        <w:numPr>
-          <w:ilvl w:val="0"/>
-          <w:numId w:val="4"/>
-        </w:numPr>
-      </w:pPr>
-      <w:r>
-        <w:t xml:space="preserve">account </w:t>
-      </w:r>
-    </w:p>
-    <w:p>
-      <w:pPr>
-        <w:pStyle w:val="ListParagraph"/>
-        <w:numPr>
-          <w:ilvl w:val="0"/>
-          <w:numId w:val="4"/>
-        </w:numPr>
-      </w:pPr>
-      <w:r>
-        <w:t xml:space="preserve">credentials </w:t>
-      </w:r>
-    </w:p>
-    <w:p>
-      <w:pPr>
-        <w:pStyle w:val="ListParagraph"/>
-        <w:numPr>
-          <w:ilvl w:val="0"/>
-          <w:numId w:val="4"/>
-        </w:numPr>
-      </w:pPr>
-      <w:r>
-        <w:t xml:space="preserve">username </w:t>
-      </w:r>
-    </w:p>
-    <w:p>
-      <w:pPr>
-        <w:pStyle w:val="ListParagraph"/>
-        <w:numPr>
-          <w:ilvl w:val="0"/>
-          <w:numId w:val="4"/>
-        </w:numPr>
-      </w:pPr>
-      <w:r>
-        <w:t xml:space="preserve">invalid credential </w:t>
+        <w:t>&lt;Login Failure &gt;</w:t>
+      </w:r>
+    </w:p>
+    <w:p>
+      <w:pPr>
+        <w:pStyle w:val="ListParagraph"/>
+        <w:numPr>
+          <w:ilvl w:val="0"/>
+          <w:numId w:val="6"/>
+        </w:numPr>
+      </w:pPr>
+      <w:r>
+        <w:t>user</w:t>
+      </w:r>
+    </w:p>
+    <w:p>
+      <w:pPr>
+        <w:pStyle w:val="ListParagraph"/>
+        <w:numPr>
+          <w:ilvl w:val="0"/>
+          <w:numId w:val="6"/>
+        </w:numPr>
+      </w:pPr>
+      <w:r>
+        <w:t xml:space="preserve"> user login information </w:t>
+      </w:r>
+    </w:p>
+    <w:p>
+      <w:pPr>
+        <w:pStyle w:val="ListParagraph"/>
+        <w:numPr>
+          <w:ilvl w:val="0"/>
+          <w:numId w:val="6"/>
+        </w:numPr>
+      </w:pPr>
+      <w:r>
+        <w:t>account</w:t>
       </w:r>
     </w:p>
     <w:p/>
@@ -147,99 +230,11 @@
       <w:pPr>
         <w:pStyle w:val="Heading3"/>
       </w:pPr>
-      <w:bookmarkStart w:id="3" w:name="_Toc506419779"/>
-      <w:bookmarkEnd w:id="0"/>
-      <w:r>
-        <w:t>&lt;User Login&gt;</w:t>
+      <w:bookmarkStart w:id="3" w:name="_Toc506419780"/>
+      <w:r>
+        <w:t>&lt;User Log Out&gt;</w:t>
       </w:r>
       <w:bookmarkEnd w:id="3"/>
-    </w:p>
-    <w:p>
-      <w:pPr>
-        <w:pStyle w:val="Heading4"/>
-      </w:pPr>
-      <w:r>
-        <w:t>&lt;Login Success&gt;</w:t>
-      </w:r>
-    </w:p>
-    <w:p>
-      <w:pPr>
-        <w:pStyle w:val="ListParagraph"/>
-        <w:numPr>
-          <w:ilvl w:val="0"/>
-          <w:numId w:val="5"/>
-        </w:numPr>
-      </w:pPr>
-      <w:r>
-        <w:t xml:space="preserve">user </w:t>
-      </w:r>
-    </w:p>
-    <w:p>
-      <w:pPr>
-        <w:pStyle w:val="ListParagraph"/>
-        <w:numPr>
-          <w:ilvl w:val="0"/>
-          <w:numId w:val="5"/>
-        </w:numPr>
-      </w:pPr>
-      <w:r>
-        <w:t>account.</w:t>
-      </w:r>
-    </w:p>
-    <w:p>
-      <w:pPr>
-        <w:pStyle w:val="Heading4"/>
-      </w:pPr>
-      <w:r>
-        <w:t>&lt;Login Failure &gt;</w:t>
-      </w:r>
-    </w:p>
-    <w:p>
-      <w:pPr>
-        <w:pStyle w:val="ListParagraph"/>
-        <w:numPr>
-          <w:ilvl w:val="0"/>
-          <w:numId w:val="6"/>
-        </w:numPr>
-      </w:pPr>
-      <w:r>
-        <w:t>user</w:t>
-      </w:r>
-    </w:p>
-    <w:p>
-      <w:pPr>
-        <w:pStyle w:val="ListParagraph"/>
-        <w:numPr>
-          <w:ilvl w:val="0"/>
-          <w:numId w:val="6"/>
-        </w:numPr>
-      </w:pPr>
-      <w:r>
-        <w:t xml:space="preserve"> user login information </w:t>
-      </w:r>
-    </w:p>
-    <w:p>
-      <w:pPr>
-        <w:pStyle w:val="ListParagraph"/>
-        <w:numPr>
-          <w:ilvl w:val="0"/>
-          <w:numId w:val="6"/>
-        </w:numPr>
-      </w:pPr>
-      <w:r>
-        <w:t>account.</w:t>
-      </w:r>
-    </w:p>
-    <w:p/>
-    <w:p>
-      <w:pPr>
-        <w:pStyle w:val="Heading3"/>
-      </w:pPr>
-      <w:bookmarkStart w:id="4" w:name="_Toc506419780"/>
-      <w:r>
-        <w:t>&lt;User Log Out&gt;</w:t>
-      </w:r>
-      <w:bookmarkEnd w:id="4"/>
     </w:p>
     <w:p>
       <w:pPr>
@@ -271,7 +266,7 @@
         </w:numPr>
       </w:pPr>
       <w:r>
-        <w:t>account.</w:t>
+        <w:t>account</w:t>
       </w:r>
     </w:p>
     <w:p/>
@@ -279,10 +274,109 @@
       <w:pPr>
         <w:pStyle w:val="Heading3"/>
       </w:pPr>
-      <w:bookmarkStart w:id="5" w:name="_Toc506419781"/>
+      <w:bookmarkStart w:id="4" w:name="_Toc506419781"/>
       <w:r>
         <w:t>&lt;Edit Account Settings&gt;</w:t>
       </w:r>
+      <w:bookmarkEnd w:id="4"/>
+    </w:p>
+    <w:p>
+      <w:pPr>
+        <w:pStyle w:val="Heading4"/>
+      </w:pPr>
+      <w:r>
+        <w:t>&lt;Account Settings Change Success&gt;</w:t>
+      </w:r>
+    </w:p>
+    <w:p>
+      <w:pPr>
+        <w:pStyle w:val="ListParagraph"/>
+        <w:numPr>
+          <w:ilvl w:val="0"/>
+          <w:numId w:val="8"/>
+        </w:numPr>
+      </w:pPr>
+      <w:r>
+        <w:t xml:space="preserve">user </w:t>
+      </w:r>
+    </w:p>
+    <w:p>
+      <w:pPr>
+        <w:pStyle w:val="ListParagraph"/>
+        <w:numPr>
+          <w:ilvl w:val="0"/>
+          <w:numId w:val="8"/>
+        </w:numPr>
+      </w:pPr>
+      <w:r>
+        <w:t>account settings</w:t>
+      </w:r>
+    </w:p>
+    <w:p>
+      <w:pPr>
+        <w:pStyle w:val="Heading4"/>
+      </w:pPr>
+      <w:r>
+        <w:t>&lt;Account Settings Change Failure&gt;</w:t>
+      </w:r>
+    </w:p>
+    <w:p>
+      <w:pPr>
+        <w:pStyle w:val="ListParagraph"/>
+        <w:numPr>
+          <w:ilvl w:val="0"/>
+          <w:numId w:val="9"/>
+        </w:numPr>
+      </w:pPr>
+      <w:r>
+        <w:t xml:space="preserve">user </w:t>
+      </w:r>
+    </w:p>
+    <w:p>
+      <w:pPr>
+        <w:pStyle w:val="ListParagraph"/>
+        <w:numPr>
+          <w:ilvl w:val="0"/>
+          <w:numId w:val="9"/>
+        </w:numPr>
+      </w:pPr>
+      <w:r>
+        <w:t>account settings</w:t>
+      </w:r>
+    </w:p>
+    <w:p>
+      <w:pPr>
+        <w:pStyle w:val="ListParagraph"/>
+        <w:numPr>
+          <w:ilvl w:val="0"/>
+          <w:numId w:val="9"/>
+        </w:numPr>
+      </w:pPr>
+      <w:r>
+        <w:t xml:space="preserve"> credentials </w:t>
+      </w:r>
+    </w:p>
+    <w:p>
+      <w:pPr>
+        <w:pStyle w:val="ListParagraph"/>
+        <w:numPr>
+          <w:ilvl w:val="0"/>
+          <w:numId w:val="9"/>
+        </w:numPr>
+      </w:pPr>
+      <w:r>
+        <w:t>email address</w:t>
+      </w:r>
+    </w:p>
+    <w:p/>
+    <w:p>
+      <w:pPr>
+        <w:pStyle w:val="Heading3"/>
+      </w:pPr>
+      <w:bookmarkStart w:id="5" w:name="_Toc506419782"/>
+      <w:r>
+        <w:t>&lt;Transfer Funds&gt;</w:t>
+      </w:r>
       <w:bookmarkEnd w:id="5"/>
     </w:p>
     <w:p>
@@ -290,15 +384,15 @@
         <w:pStyle w:val="Heading4"/>
       </w:pPr>
       <w:r>
-        <w:t>&lt;Account Settings Change Success&gt;</w:t>
-      </w:r>
-    </w:p>
-    <w:p>
-      <w:pPr>
-        <w:pStyle w:val="ListParagraph"/>
-        <w:numPr>
-          <w:ilvl w:val="0"/>
-          <w:numId w:val="8"/>
+        <w:t>&lt;Transfer Funds Successful&gt;</w:t>
+      </w:r>
+    </w:p>
+    <w:p>
+      <w:pPr>
+        <w:pStyle w:val="ListParagraph"/>
+        <w:numPr>
+          <w:ilvl w:val="0"/>
+          <w:numId w:val="10"/>
         </w:numPr>
       </w:pPr>
       <w:r>
@@ -310,98 +404,11 @@
         <w:pStyle w:val="ListParagraph"/>
         <w:numPr>
           <w:ilvl w:val="0"/>
-          <w:numId w:val="8"/>
-        </w:numPr>
-      </w:pPr>
-      <w:r>
-        <w:t>account settings.</w:t>
-      </w:r>
-    </w:p>
-    <w:p>
-      <w:pPr>
-        <w:pStyle w:val="Heading4"/>
-      </w:pPr>
-      <w:r>
-        <w:t>&lt;Account Settings Change Failure&gt;</w:t>
-      </w:r>
-    </w:p>
-    <w:p>
-      <w:pPr>
-        <w:pStyle w:val="ListParagraph"/>
-        <w:numPr>
-          <w:ilvl w:val="0"/>
-          <w:numId w:val="9"/>
-        </w:numPr>
-      </w:pPr>
-      <w:r>
-        <w:t xml:space="preserve">user </w:t>
-      </w:r>
-    </w:p>
-    <w:p>
-      <w:pPr>
-        <w:pStyle w:val="ListParagraph"/>
-        <w:numPr>
-          <w:ilvl w:val="0"/>
-          <w:numId w:val="9"/>
-        </w:numPr>
-      </w:pPr>
-      <w:r>
-        <w:t>account settings</w:t>
-      </w:r>
-    </w:p>
-    <w:p>
-      <w:pPr>
-        <w:pStyle w:val="ListParagraph"/>
-        <w:numPr>
-          <w:ilvl w:val="0"/>
-          <w:numId w:val="9"/>
-        </w:numPr>
-      </w:pPr>
-      <w:r>
-        <w:t xml:space="preserve"> credentials </w:t>
-      </w:r>
-    </w:p>
-    <w:p>
-      <w:pPr>
-        <w:pStyle w:val="ListParagraph"/>
-        <w:numPr>
-          <w:ilvl w:val="0"/>
-          <w:numId w:val="9"/>
-        </w:numPr>
-      </w:pPr>
-      <w:r>
-        <w:t>email address</w:t>
-      </w:r>
-    </w:p>
-    <w:p/>
-    <w:p>
-      <w:pPr>
-        <w:pStyle w:val="Heading3"/>
-      </w:pPr>
-      <w:bookmarkStart w:id="6" w:name="_Toc506419782"/>
-      <w:r>
-        <w:t>&lt;Transfer Funds&gt;</w:t>
-      </w:r>
-      <w:bookmarkEnd w:id="6"/>
-    </w:p>
-    <w:p>
-      <w:pPr>
-        <w:pStyle w:val="Heading4"/>
-      </w:pPr>
-      <w:r>
-        <w:t>&lt;Transfer Funds Successful&gt;</w:t>
-      </w:r>
-    </w:p>
-    <w:p>
-      <w:pPr>
-        <w:pStyle w:val="ListParagraph"/>
-        <w:numPr>
-          <w:ilvl w:val="0"/>
           <w:numId w:val="10"/>
         </w:numPr>
       </w:pPr>
       <w:r>
-        <w:t xml:space="preserve">user </w:t>
+        <w:t xml:space="preserve">funds </w:t>
       </w:r>
     </w:p>
     <w:p>
@@ -413,19 +420,7 @@
         </w:numPr>
       </w:pPr>
       <w:r>
-        <w:t xml:space="preserve">funds </w:t>
-      </w:r>
-    </w:p>
-    <w:p>
-      <w:pPr>
-        <w:pStyle w:val="ListParagraph"/>
-        <w:numPr>
-          <w:ilvl w:val="0"/>
-          <w:numId w:val="10"/>
-        </w:numPr>
-      </w:pPr>
-      <w:r>
-        <w:t>account.</w:t>
+        <w:t>account</w:t>
       </w:r>
     </w:p>
     <w:p>
@@ -510,10 +505,97 @@
       <w:pPr>
         <w:pStyle w:val="Heading3"/>
       </w:pPr>
-      <w:bookmarkStart w:id="7" w:name="_Toc506419783"/>
+      <w:bookmarkStart w:id="6" w:name="_Toc506419783"/>
       <w:r>
         <w:t>&lt;Set Withdraw Limit&gt;</w:t>
       </w:r>
+      <w:bookmarkEnd w:id="6"/>
+    </w:p>
+    <w:p>
+      <w:pPr>
+        <w:pStyle w:val="Heading4"/>
+      </w:pPr>
+      <w:r>
+        <w:t>&lt;Withdraw Limit Success&gt;</w:t>
+      </w:r>
+    </w:p>
+    <w:p>
+      <w:pPr>
+        <w:pStyle w:val="ListParagraph"/>
+        <w:numPr>
+          <w:ilvl w:val="0"/>
+          <w:numId w:val="13"/>
+        </w:numPr>
+      </w:pPr>
+      <w:r>
+        <w:t xml:space="preserve">user </w:t>
+      </w:r>
+    </w:p>
+    <w:p>
+      <w:pPr>
+        <w:pStyle w:val="ListParagraph"/>
+        <w:numPr>
+          <w:ilvl w:val="0"/>
+          <w:numId w:val="13"/>
+        </w:numPr>
+      </w:pPr>
+      <w:r>
+        <w:t>withdraw limit</w:t>
+      </w:r>
+    </w:p>
+    <w:p>
+      <w:pPr>
+        <w:pStyle w:val="Heading4"/>
+      </w:pPr>
+      <w:r>
+        <w:t>&lt;With Limit Failure&gt;</w:t>
+      </w:r>
+    </w:p>
+    <w:p>
+      <w:pPr>
+        <w:pStyle w:val="ListParagraph"/>
+        <w:numPr>
+          <w:ilvl w:val="0"/>
+          <w:numId w:val="14"/>
+        </w:numPr>
+      </w:pPr>
+      <w:r>
+        <w:t xml:space="preserve">user </w:t>
+      </w:r>
+    </w:p>
+    <w:p>
+      <w:pPr>
+        <w:pStyle w:val="ListParagraph"/>
+        <w:numPr>
+          <w:ilvl w:val="0"/>
+          <w:numId w:val="14"/>
+        </w:numPr>
+      </w:pPr>
+      <w:r>
+        <w:t xml:space="preserve">withdraw limit </w:t>
+      </w:r>
+    </w:p>
+    <w:p>
+      <w:pPr>
+        <w:pStyle w:val="ListParagraph"/>
+        <w:numPr>
+          <w:ilvl w:val="0"/>
+          <w:numId w:val="14"/>
+        </w:numPr>
+      </w:pPr>
+      <w:r>
+        <w:t>amount</w:t>
+      </w:r>
+    </w:p>
+    <w:p/>
+    <w:p>
+      <w:pPr>
+        <w:pStyle w:val="Heading3"/>
+      </w:pPr>
+      <w:bookmarkStart w:id="7" w:name="_Toc506419784"/>
+      <w:r>
+        <w:t>&lt;Deposit Funds&gt;</w:t>
+      </w:r>
       <w:bookmarkEnd w:id="7"/>
     </w:p>
     <w:p>
@@ -521,15 +603,15 @@
         <w:pStyle w:val="Heading4"/>
       </w:pPr>
       <w:r>
-        <w:t>&lt;Withdraw Limit Success&gt;</w:t>
-      </w:r>
-    </w:p>
-    <w:p>
-      <w:pPr>
-        <w:pStyle w:val="ListParagraph"/>
-        <w:numPr>
-          <w:ilvl w:val="0"/>
-          <w:numId w:val="13"/>
+        <w:t>&lt;Deposit Funds Success&gt;</w:t>
+      </w:r>
+    </w:p>
+    <w:p>
+      <w:pPr>
+        <w:pStyle w:val="ListParagraph"/>
+        <w:numPr>
+          <w:ilvl w:val="0"/>
+          <w:numId w:val="15"/>
         </w:numPr>
       </w:pPr>
       <w:r>
@@ -541,11 +623,23 @@
         <w:pStyle w:val="ListParagraph"/>
         <w:numPr>
           <w:ilvl w:val="0"/>
-          <w:numId w:val="13"/>
-        </w:numPr>
-      </w:pPr>
-      <w:r>
-        <w:t>withdraw limit.</w:t>
+          <w:numId w:val="15"/>
+        </w:numPr>
+      </w:pPr>
+      <w:r>
+        <w:t xml:space="preserve">funds </w:t>
+      </w:r>
+    </w:p>
+    <w:p>
+      <w:pPr>
+        <w:pStyle w:val="ListParagraph"/>
+        <w:numPr>
+          <w:ilvl w:val="0"/>
+          <w:numId w:val="15"/>
+        </w:numPr>
+      </w:pPr>
+      <w:r>
+        <w:t>account</w:t>
       </w:r>
     </w:p>
     <w:p>
@@ -553,15 +647,15 @@
         <w:pStyle w:val="Heading4"/>
       </w:pPr>
       <w:r>
-        <w:t>&lt;With Limit Failure&gt;</w:t>
-      </w:r>
-    </w:p>
-    <w:p>
-      <w:pPr>
-        <w:pStyle w:val="ListParagraph"/>
-        <w:numPr>
-          <w:ilvl w:val="0"/>
-          <w:numId w:val="14"/>
+        <w:t>&lt;Deposit Funds Failure&gt;</w:t>
+      </w:r>
+    </w:p>
+    <w:p>
+      <w:pPr>
+        <w:pStyle w:val="ListParagraph"/>
+        <w:numPr>
+          <w:ilvl w:val="0"/>
+          <w:numId w:val="16"/>
         </w:numPr>
       </w:pPr>
       <w:r>
@@ -573,23 +667,35 @@
         <w:pStyle w:val="ListParagraph"/>
         <w:numPr>
           <w:ilvl w:val="0"/>
-          <w:numId w:val="14"/>
-        </w:numPr>
-      </w:pPr>
-      <w:r>
-        <w:t xml:space="preserve">withdraw limit </w:t>
-      </w:r>
-    </w:p>
-    <w:p>
-      <w:pPr>
-        <w:pStyle w:val="ListParagraph"/>
-        <w:numPr>
-          <w:ilvl w:val="0"/>
-          <w:numId w:val="14"/>
-        </w:numPr>
-      </w:pPr>
-      <w:r>
-        <w:t>amount</w:t>
+          <w:numId w:val="16"/>
+        </w:numPr>
+      </w:pPr>
+      <w:r>
+        <w:t xml:space="preserve">funds </w:t>
+      </w:r>
+    </w:p>
+    <w:p>
+      <w:pPr>
+        <w:pStyle w:val="ListParagraph"/>
+        <w:numPr>
+          <w:ilvl w:val="0"/>
+          <w:numId w:val="16"/>
+        </w:numPr>
+      </w:pPr>
+      <w:r>
+        <w:t>account</w:t>
+      </w:r>
+    </w:p>
+    <w:p>
+      <w:pPr>
+        <w:pStyle w:val="ListParagraph"/>
+        <w:numPr>
+          <w:ilvl w:val="0"/>
+          <w:numId w:val="16"/>
+        </w:numPr>
+      </w:pPr>
+      <w:r>
+        <w:t>invalid information</w:t>
       </w:r>
     </w:p>
     <w:p/>
@@ -597,122 +703,11 @@
       <w:pPr>
         <w:pStyle w:val="Heading3"/>
       </w:pPr>
-      <w:bookmarkStart w:id="8" w:name="_Toc506419784"/>
-      <w:r>
-        <w:t>&lt;Deposit Funds&gt;</w:t>
+      <w:bookmarkStart w:id="8" w:name="_Toc506419785"/>
+      <w:r>
+        <w:t>&lt;Receive Confirmations&gt;</w:t>
       </w:r>
       <w:bookmarkEnd w:id="8"/>
-    </w:p>
-    <w:p>
-      <w:pPr>
-        <w:pStyle w:val="Heading4"/>
-      </w:pPr>
-      <w:r>
-        <w:t>&lt;Deposit Funds Success&gt;</w:t>
-      </w:r>
-    </w:p>
-    <w:p>
-      <w:pPr>
-        <w:pStyle w:val="ListParagraph"/>
-        <w:numPr>
-          <w:ilvl w:val="0"/>
-          <w:numId w:val="15"/>
-        </w:numPr>
-      </w:pPr>
-      <w:r>
-        <w:t xml:space="preserve">user </w:t>
-      </w:r>
-    </w:p>
-    <w:p>
-      <w:pPr>
-        <w:pStyle w:val="ListParagraph"/>
-        <w:numPr>
-          <w:ilvl w:val="0"/>
-          <w:numId w:val="15"/>
-        </w:numPr>
-      </w:pPr>
-      <w:r>
-        <w:t xml:space="preserve">funds </w:t>
-      </w:r>
-    </w:p>
-    <w:p>
-      <w:pPr>
-        <w:pStyle w:val="ListParagraph"/>
-        <w:numPr>
-          <w:ilvl w:val="0"/>
-          <w:numId w:val="15"/>
-        </w:numPr>
-      </w:pPr>
-      <w:r>
-        <w:t>account</w:t>
-      </w:r>
-    </w:p>
-    <w:p>
-      <w:pPr>
-        <w:pStyle w:val="Heading4"/>
-      </w:pPr>
-      <w:r>
-        <w:t>&lt;Deposit Funds Failure&gt;</w:t>
-      </w:r>
-    </w:p>
-    <w:p>
-      <w:pPr>
-        <w:pStyle w:val="ListParagraph"/>
-        <w:numPr>
-          <w:ilvl w:val="0"/>
-          <w:numId w:val="16"/>
-        </w:numPr>
-      </w:pPr>
-      <w:r>
-        <w:t xml:space="preserve">user </w:t>
-      </w:r>
-    </w:p>
-    <w:p>
-      <w:pPr>
-        <w:pStyle w:val="ListParagraph"/>
-        <w:numPr>
-          <w:ilvl w:val="0"/>
-          <w:numId w:val="16"/>
-        </w:numPr>
-      </w:pPr>
-      <w:r>
-        <w:t xml:space="preserve">funds </w:t>
-      </w:r>
-    </w:p>
-    <w:p>
-      <w:pPr>
-        <w:pStyle w:val="ListParagraph"/>
-        <w:numPr>
-          <w:ilvl w:val="0"/>
-          <w:numId w:val="16"/>
-        </w:numPr>
-      </w:pPr>
-      <w:r>
-        <w:t>account</w:t>
-      </w:r>
-    </w:p>
-    <w:p>
-      <w:pPr>
-        <w:pStyle w:val="ListParagraph"/>
-        <w:numPr>
-          <w:ilvl w:val="0"/>
-          <w:numId w:val="16"/>
-        </w:numPr>
-      </w:pPr>
-      <w:r>
-        <w:t>invalid information</w:t>
-      </w:r>
-    </w:p>
-    <w:p/>
-    <w:p>
-      <w:pPr>
-        <w:pStyle w:val="Heading3"/>
-      </w:pPr>
-      <w:bookmarkStart w:id="9" w:name="_Toc506419785"/>
-      <w:r>
-        <w:t>&lt;Receive Confirmations&gt;</w:t>
-      </w:r>
-      <w:bookmarkEnd w:id="9"/>
     </w:p>
     <w:p>
       <w:pPr>
@@ -775,10 +770,77 @@
       <w:pPr>
         <w:pStyle w:val="Heading3"/>
       </w:pPr>
-      <w:bookmarkStart w:id="10" w:name="_Toc506419786"/>
+      <w:bookmarkStart w:id="9" w:name="_Toc506419786"/>
       <w:r>
         <w:t>&lt;Account Alerts&gt;</w:t>
       </w:r>
+      <w:bookmarkEnd w:id="9"/>
+    </w:p>
+    <w:p>
+      <w:pPr>
+        <w:pStyle w:val="Heading4"/>
+      </w:pPr>
+      <w:r>
+        <w:t>&lt;Alerts via email&gt;</w:t>
+      </w:r>
+    </w:p>
+    <w:p>
+      <w:pPr>
+        <w:pStyle w:val="ListParagraph"/>
+        <w:numPr>
+          <w:ilvl w:val="0"/>
+          <w:numId w:val="18"/>
+        </w:numPr>
+      </w:pPr>
+      <w:r>
+        <w:t xml:space="preserve">user </w:t>
+      </w:r>
+    </w:p>
+    <w:p>
+      <w:pPr>
+        <w:pStyle w:val="ListParagraph"/>
+        <w:numPr>
+          <w:ilvl w:val="0"/>
+          <w:numId w:val="18"/>
+        </w:numPr>
+      </w:pPr>
+      <w:r>
+        <w:t xml:space="preserve">alerts </w:t>
+      </w:r>
+    </w:p>
+    <w:p>
+      <w:pPr>
+        <w:pStyle w:val="ListParagraph"/>
+        <w:numPr>
+          <w:ilvl w:val="0"/>
+          <w:numId w:val="18"/>
+        </w:numPr>
+      </w:pPr>
+      <w:r>
+        <w:t xml:space="preserve">account </w:t>
+      </w:r>
+    </w:p>
+    <w:p>
+      <w:pPr>
+        <w:pStyle w:val="ListParagraph"/>
+        <w:numPr>
+          <w:ilvl w:val="0"/>
+          <w:numId w:val="18"/>
+        </w:numPr>
+      </w:pPr>
+      <w:r>
+        <w:t xml:space="preserve">email </w:t>
+      </w:r>
+    </w:p>
+    <w:p/>
+    <w:p>
+      <w:pPr>
+        <w:pStyle w:val="Heading3"/>
+      </w:pPr>
+      <w:bookmarkStart w:id="10" w:name="_Toc506419787"/>
+      <w:r>
+        <w:t>&lt;Pay Bills&gt;</w:t>
+      </w:r>
       <w:bookmarkEnd w:id="10"/>
     </w:p>
     <w:p>
@@ -786,15 +848,15 @@
         <w:pStyle w:val="Heading4"/>
       </w:pPr>
       <w:r>
-        <w:t>&lt;Alerts via email&gt;</w:t>
-      </w:r>
-    </w:p>
-    <w:p>
-      <w:pPr>
-        <w:pStyle w:val="ListParagraph"/>
-        <w:numPr>
-          <w:ilvl w:val="0"/>
-          <w:numId w:val="18"/>
+        <w:t>&lt;Pay Bills Success&gt;</w:t>
+      </w:r>
+    </w:p>
+    <w:p>
+      <w:pPr>
+        <w:pStyle w:val="ListParagraph"/>
+        <w:numPr>
+          <w:ilvl w:val="0"/>
+          <w:numId w:val="19"/>
         </w:numPr>
       </w:pPr>
       <w:r>
@@ -806,35 +868,79 @@
         <w:pStyle w:val="ListParagraph"/>
         <w:numPr>
           <w:ilvl w:val="0"/>
-          <w:numId w:val="18"/>
-        </w:numPr>
-      </w:pPr>
-      <w:r>
-        <w:t xml:space="preserve">alerts </w:t>
-      </w:r>
-    </w:p>
-    <w:p>
-      <w:pPr>
-        <w:pStyle w:val="ListParagraph"/>
-        <w:numPr>
-          <w:ilvl w:val="0"/>
-          <w:numId w:val="18"/>
-        </w:numPr>
-      </w:pPr>
-      <w:r>
-        <w:t xml:space="preserve">account </w:t>
-      </w:r>
-    </w:p>
-    <w:p>
-      <w:pPr>
-        <w:pStyle w:val="ListParagraph"/>
-        <w:numPr>
-          <w:ilvl w:val="0"/>
-          <w:numId w:val="18"/>
-        </w:numPr>
-      </w:pPr>
-      <w:r>
-        <w:t xml:space="preserve">email </w:t>
+          <w:numId w:val="19"/>
+        </w:numPr>
+      </w:pPr>
+      <w:r>
+        <w:t>bills</w:t>
+      </w:r>
+    </w:p>
+    <w:p>
+      <w:pPr>
+        <w:pStyle w:val="Heading4"/>
+      </w:pPr>
+      <w:r>
+        <w:t>&lt;Pay Bills Failure&gt;</w:t>
+      </w:r>
+    </w:p>
+    <w:p>
+      <w:pPr>
+        <w:pStyle w:val="ListParagraph"/>
+        <w:numPr>
+          <w:ilvl w:val="0"/>
+          <w:numId w:val="20"/>
+        </w:numPr>
+      </w:pPr>
+      <w:r>
+        <w:t xml:space="preserve">user </w:t>
+      </w:r>
+    </w:p>
+    <w:p>
+      <w:pPr>
+        <w:pStyle w:val="ListParagraph"/>
+        <w:numPr>
+          <w:ilvl w:val="0"/>
+          <w:numId w:val="20"/>
+        </w:numPr>
+      </w:pPr>
+      <w:r>
+        <w:t>bills</w:t>
+      </w:r>
+    </w:p>
+    <w:p>
+      <w:pPr>
+        <w:pStyle w:val="ListParagraph"/>
+        <w:numPr>
+          <w:ilvl w:val="0"/>
+          <w:numId w:val="20"/>
+        </w:numPr>
+      </w:pPr>
+      <w:r>
+        <w:t xml:space="preserve"> information </w:t>
+      </w:r>
+    </w:p>
+    <w:p>
+      <w:pPr>
+        <w:pStyle w:val="ListParagraph"/>
+        <w:numPr>
+          <w:ilvl w:val="0"/>
+          <w:numId w:val="20"/>
+        </w:numPr>
+      </w:pPr>
+      <w:r>
+        <w:t xml:space="preserve">funds </w:t>
+      </w:r>
+    </w:p>
+    <w:p>
+      <w:pPr>
+        <w:pStyle w:val="ListParagraph"/>
+        <w:numPr>
+          <w:ilvl w:val="0"/>
+          <w:numId w:val="20"/>
+        </w:numPr>
+      </w:pPr>
+      <w:r>
+        <w:t>account</w:t>
       </w:r>
     </w:p>
     <w:p/>
@@ -842,122 +948,11 @@
       <w:pPr>
         <w:pStyle w:val="Heading3"/>
       </w:pPr>
-      <w:bookmarkStart w:id="11" w:name="_Toc506419787"/>
-      <w:r>
-        <w:t>&lt;Pay Bills&gt;</w:t>
+      <w:bookmarkStart w:id="11" w:name="_Toc506419788"/>
+      <w:r>
+        <w:t>&lt;Request Debit Card&gt;</w:t>
       </w:r>
       <w:bookmarkEnd w:id="11"/>
-    </w:p>
-    <w:p>
-      <w:pPr>
-        <w:pStyle w:val="Heading4"/>
-      </w:pPr>
-      <w:r>
-        <w:t>&lt;Pay Bills Success&gt;</w:t>
-      </w:r>
-    </w:p>
-    <w:p>
-      <w:pPr>
-        <w:pStyle w:val="ListParagraph"/>
-        <w:numPr>
-          <w:ilvl w:val="0"/>
-          <w:numId w:val="19"/>
-        </w:numPr>
-      </w:pPr>
-      <w:r>
-        <w:t xml:space="preserve">user </w:t>
-      </w:r>
-    </w:p>
-    <w:p>
-      <w:pPr>
-        <w:pStyle w:val="ListParagraph"/>
-        <w:numPr>
-          <w:ilvl w:val="0"/>
-          <w:numId w:val="19"/>
-        </w:numPr>
-      </w:pPr>
-      <w:r>
-        <w:t>bills</w:t>
-      </w:r>
-    </w:p>
-    <w:p>
-      <w:pPr>
-        <w:pStyle w:val="Heading4"/>
-      </w:pPr>
-      <w:r>
-        <w:t>&lt;Pay Bills Failure&gt;</w:t>
-      </w:r>
-    </w:p>
-    <w:p>
-      <w:pPr>
-        <w:pStyle w:val="ListParagraph"/>
-        <w:numPr>
-          <w:ilvl w:val="0"/>
-          <w:numId w:val="20"/>
-        </w:numPr>
-      </w:pPr>
-      <w:r>
-        <w:t xml:space="preserve">user </w:t>
-      </w:r>
-    </w:p>
-    <w:p>
-      <w:pPr>
-        <w:pStyle w:val="ListParagraph"/>
-        <w:numPr>
-          <w:ilvl w:val="0"/>
-          <w:numId w:val="20"/>
-        </w:numPr>
-      </w:pPr>
-      <w:r>
-        <w:t>bills</w:t>
-      </w:r>
-    </w:p>
-    <w:p>
-      <w:pPr>
-        <w:pStyle w:val="ListParagraph"/>
-        <w:numPr>
-          <w:ilvl w:val="0"/>
-          <w:numId w:val="20"/>
-        </w:numPr>
-      </w:pPr>
-      <w:r>
-        <w:t xml:space="preserve"> information </w:t>
-      </w:r>
-    </w:p>
-    <w:p>
-      <w:pPr>
-        <w:pStyle w:val="ListParagraph"/>
-        <w:numPr>
-          <w:ilvl w:val="0"/>
-          <w:numId w:val="20"/>
-        </w:numPr>
-      </w:pPr>
-      <w:r>
-        <w:t xml:space="preserve">funds </w:t>
-      </w:r>
-    </w:p>
-    <w:p>
-      <w:pPr>
-        <w:pStyle w:val="ListParagraph"/>
-        <w:numPr>
-          <w:ilvl w:val="0"/>
-          <w:numId w:val="20"/>
-        </w:numPr>
-      </w:pPr>
-      <w:r>
-        <w:t>account</w:t>
-      </w:r>
-    </w:p>
-    <w:p/>
-    <w:p>
-      <w:pPr>
-        <w:pStyle w:val="Heading3"/>
-      </w:pPr>
-      <w:bookmarkStart w:id="12" w:name="_Toc506419788"/>
-      <w:r>
-        <w:t>&lt;Request Debit Card&gt;</w:t>
-      </w:r>
-      <w:bookmarkEnd w:id="12"/>
     </w:p>
     <w:p>
       <w:pPr>
@@ -994,20 +989,10 @@
     </w:p>
     <w:p>
       <w:pPr>
-        <w:pStyle w:val="ListParagraph"/>
-        <w:numPr>
-          <w:ilvl w:val="0"/>
-          <w:numId w:val="21"/>
-        </w:numPr>
-      </w:pPr>
-      <w:r>
-        <w:t>one</w:t>
-      </w:r>
-    </w:p>
-    <w:p>
-      <w:pPr>
         <w:pStyle w:val="Heading4"/>
       </w:pPr>
+      <w:bookmarkStart w:id="12" w:name="_GoBack"/>
+      <w:bookmarkEnd w:id="12"/>
       <w:r>
         <w:t>&lt;Request Debit Card Failure&gt;</w:t>
       </w:r>
@@ -1099,7 +1084,7 @@
         </w:numPr>
       </w:pPr>
       <w:r>
-        <w:t>debit card.</w:t>
+        <w:t>debit card</w:t>
       </w:r>
     </w:p>
     <w:p>
@@ -1216,6 +1201,7 @@
       </w:pPr>
       <w:bookmarkStart w:id="15" w:name="_Toc506419791"/>
       <w:r>
+        <w:lastRenderedPageBreak/>
         <w:t>&lt;Cancel Debit Card&gt;</w:t>
       </w:r>
       <w:bookmarkEnd w:id="15"/>
@@ -1370,7 +1356,7 @@
                     <w:bCs/>
                     <w:noProof/>
                   </w:rPr>
-                  <w:t>2</w:t>
+                  <w:t>6</w:t>
                 </w:r>
                 <w:r>
                   <w:rPr>
@@ -4746,7 +4732,7 @@
     <w:lsdException w:name="Table Web 2" w:semiHidden="1" w:unhideWhenUsed="1"/>
     <w:lsdException w:name="Table Web 3" w:semiHidden="1" w:unhideWhenUsed="1"/>
     <w:lsdException w:name="Balloon Text" w:semiHidden="1" w:unhideWhenUsed="1"/>
-    <w:lsdException w:name="Table Grid" w:semiHidden="1" w:uiPriority="59" w:unhideWhenUsed="1"/>
+    <w:lsdException w:name="Table Grid" w:uiPriority="59"/>
     <w:lsdException w:name="Table Theme" w:semiHidden="1" w:unhideWhenUsed="1"/>
     <w:lsdException w:name="Placeholder Text" w:semiHidden="1"/>
     <w:lsdException w:name="No Spacing" w:uiPriority="1" w:qFormat="1"/>

</xml_diff>